<commit_message>
Updated documentation and added ReadMe files for Biological Data and Climate Data folders
</commit_message>
<xml_diff>
--- a/Documentation/ReadMe2 download historical climate data.docx
+++ b/Documentation/ReadMe2 download historical climate data.docx
@@ -190,29 +190,7 @@
             <w:szCs w:val="22"/>
             <w:lang w:val="en-US"/>
           </w:rPr>
-          <w:t>http://climexp.knmi</w:t>
-        </w:r>
-        <w:r>
-          <w:rPr>
-            <w:rStyle w:val="Hyperlink"/>
-            <w:rFonts w:ascii="Times New Roman" w:hAnsi="Times New Roman" w:cs="Times New Roman"/>
-            <w:bCs/>
-            <w:sz w:val="22"/>
-            <w:szCs w:val="22"/>
-            <w:lang w:val="en-US"/>
-          </w:rPr>
-          <w:t>.</w:t>
-        </w:r>
-        <w:r>
-          <w:rPr>
-            <w:rStyle w:val="Hyperlink"/>
-            <w:rFonts w:ascii="Times New Roman" w:hAnsi="Times New Roman" w:cs="Times New Roman"/>
-            <w:bCs/>
-            <w:sz w:val="22"/>
-            <w:szCs w:val="22"/>
-            <w:lang w:val="en-US"/>
-          </w:rPr>
-          <w:t>nl</w:t>
+          <w:t>http://climexp.knmi.nl</w:t>
         </w:r>
       </w:hyperlink>
       <w:r>
@@ -233,6 +211,66 @@
           <w:lang w:val="en-US"/>
         </w:rPr>
         <w:t>.</w:t>
+      </w:r>
+      <w:r>
+        <w:rPr>
+          <w:rFonts w:ascii="Times New Roman" w:hAnsi="Times New Roman" w:cs="Times New Roman"/>
+          <w:sz w:val="22"/>
+          <w:szCs w:val="22"/>
+          <w:lang w:val="en-US"/>
+        </w:rPr>
+        <w:t xml:space="preserve"> Note that the script was written to read the maximum and minimum daily temperatures and then take the mean in “Read climate </w:t>
+      </w:r>
+      <w:proofErr w:type="spellStart"/>
+      <w:proofErr w:type="gramStart"/>
+      <w:r>
+        <w:rPr>
+          <w:rFonts w:ascii="Times New Roman" w:hAnsi="Times New Roman" w:cs="Times New Roman"/>
+          <w:sz w:val="22"/>
+          <w:szCs w:val="22"/>
+          <w:lang w:val="en-US"/>
+        </w:rPr>
+        <w:t>data.R</w:t>
+      </w:r>
+      <w:proofErr w:type="spellEnd"/>
+      <w:proofErr w:type="gramEnd"/>
+      <w:r>
+        <w:rPr>
+          <w:rFonts w:ascii="Times New Roman" w:hAnsi="Times New Roman" w:cs="Times New Roman"/>
+          <w:sz w:val="22"/>
+          <w:szCs w:val="22"/>
+          <w:lang w:val="en-US"/>
+        </w:rPr>
+        <w:t xml:space="preserve">”. It is also possible to download average daily temperatures and modify the script in </w:t>
+      </w:r>
+      <w:r>
+        <w:rPr>
+          <w:rFonts w:ascii="Times New Roman" w:hAnsi="Times New Roman" w:cs="Times New Roman"/>
+          <w:sz w:val="22"/>
+          <w:szCs w:val="22"/>
+          <w:lang w:val="en-US"/>
+        </w:rPr>
+        <w:t xml:space="preserve">“Read climate </w:t>
+      </w:r>
+      <w:proofErr w:type="spellStart"/>
+      <w:r>
+        <w:rPr>
+          <w:rFonts w:ascii="Times New Roman" w:hAnsi="Times New Roman" w:cs="Times New Roman"/>
+          <w:sz w:val="22"/>
+          <w:szCs w:val="22"/>
+          <w:lang w:val="en-US"/>
+        </w:rPr>
+        <w:t>data.R</w:t>
+      </w:r>
+      <w:proofErr w:type="spellEnd"/>
+      <w:r>
+        <w:rPr>
+          <w:rFonts w:ascii="Times New Roman" w:hAnsi="Times New Roman" w:cs="Times New Roman"/>
+          <w:sz w:val="22"/>
+          <w:szCs w:val="22"/>
+          <w:lang w:val="en-US"/>
+        </w:rPr>
+        <w:t>”.</w:t>
       </w:r>
     </w:p>
     <w:p>
@@ -444,16 +482,7 @@
           <w:szCs w:val="22"/>
           <w:lang w:val="en-US"/>
         </w:rPr>
-        <w:t xml:space="preserve">“Climate station data.xlsx” </w:t>
-      </w:r>
-      <w:r>
-        <w:rPr>
-          <w:rFonts w:ascii="Times New Roman" w:hAnsi="Times New Roman" w:cs="Times New Roman"/>
-          <w:sz w:val="22"/>
-          <w:szCs w:val="22"/>
-          <w:lang w:val="en-US"/>
-        </w:rPr>
-        <w:t xml:space="preserve">for </w:t>
+        <w:t xml:space="preserve">“Climate station data.xlsx” for </w:t>
       </w:r>
       <w:r>
         <w:rPr>
@@ -1411,27 +1440,7 @@
           <w:szCs w:val="22"/>
           <w:lang w:val="en-US"/>
         </w:rPr>
-        <w:t xml:space="preserve"> for the </w:t>
-      </w:r>
-      <w:r>
-        <w:rPr>
-          <w:rFonts w:ascii="Times New Roman" w:hAnsi="Times New Roman" w:cs="Times New Roman"/>
-          <w:color w:val="000000"/>
-          <w:sz w:val="22"/>
-          <w:szCs w:val="22"/>
-          <w:lang w:val="en-US"/>
-        </w:rPr>
-        <w:t xml:space="preserve">selected </w:t>
-      </w:r>
-      <w:r>
-        <w:rPr>
-          <w:rFonts w:ascii="Times New Roman" w:hAnsi="Times New Roman" w:cs="Times New Roman"/>
-          <w:color w:val="000000"/>
-          <w:sz w:val="22"/>
-          <w:szCs w:val="22"/>
-          <w:lang w:val="en-US"/>
-        </w:rPr>
-        <w:t>station</w:t>
+        <w:t xml:space="preserve"> for the selected station</w:t>
       </w:r>
       <w:r>
         <w:rPr>
@@ -1695,25 +1704,7 @@
           <w:szCs w:val="22"/>
           <w:lang w:val="en-US"/>
         </w:rPr>
-        <w:t xml:space="preserve">of </w:t>
-      </w:r>
-      <w:r>
-        <w:rPr>
-          <w:rFonts w:ascii="Times New Roman" w:hAnsi="Times New Roman" w:cs="Times New Roman"/>
-          <w:sz w:val="22"/>
-          <w:szCs w:val="22"/>
-          <w:lang w:val="en-US"/>
-        </w:rPr>
-        <w:t xml:space="preserve">the </w:t>
-      </w:r>
-      <w:r>
-        <w:rPr>
-          <w:rFonts w:ascii="Times New Roman" w:hAnsi="Times New Roman" w:cs="Times New Roman"/>
-          <w:sz w:val="22"/>
-          <w:szCs w:val="22"/>
-          <w:lang w:val="en-US"/>
-        </w:rPr>
-        <w:t>downloaded GitHub repo</w:t>
+        <w:t>of the downloaded GitHub repo</w:t>
       </w:r>
     </w:p>
     <w:p>
@@ -1917,44 +1908,16 @@
           <w:szCs w:val="22"/>
           <w:lang w:val="en-US"/>
         </w:rPr>
-        <w:t xml:space="preserve"> in </w:t>
-      </w:r>
-      <w:r>
-        <w:rPr>
-          <w:rFonts w:ascii="Times New Roman" w:hAnsi="Times New Roman" w:cs="Times New Roman"/>
-          <w:color w:val="000000"/>
-          <w:sz w:val="22"/>
-          <w:szCs w:val="22"/>
-          <w:lang w:val="en-US"/>
-        </w:rPr>
-        <w:t xml:space="preserve">the “Climate data” folder </w:t>
-      </w:r>
-      <w:r>
-        <w:rPr>
-          <w:rFonts w:ascii="Times New Roman" w:hAnsi="Times New Roman" w:cs="Times New Roman"/>
-          <w:sz w:val="22"/>
-          <w:szCs w:val="22"/>
-          <w:lang w:val="en-US"/>
-        </w:rPr>
-        <w:t xml:space="preserve">of </w:t>
-      </w:r>
-      <w:r>
-        <w:rPr>
-          <w:rFonts w:ascii="Times New Roman" w:hAnsi="Times New Roman" w:cs="Times New Roman"/>
-          <w:sz w:val="22"/>
-          <w:szCs w:val="22"/>
-          <w:lang w:val="en-US"/>
-        </w:rPr>
-        <w:t xml:space="preserve">the </w:t>
-      </w:r>
-      <w:r>
-        <w:rPr>
-          <w:rFonts w:ascii="Times New Roman" w:hAnsi="Times New Roman" w:cs="Times New Roman"/>
-          <w:sz w:val="22"/>
-          <w:szCs w:val="22"/>
-          <w:lang w:val="en-US"/>
-        </w:rPr>
-        <w:t>downloaded GitHub repo</w:t>
+        <w:t xml:space="preserve"> in the “Climate data” folder </w:t>
+      </w:r>
+      <w:r>
+        <w:rPr>
+          <w:rFonts w:ascii="Times New Roman" w:hAnsi="Times New Roman" w:cs="Times New Roman"/>
+          <w:sz w:val="22"/>
+          <w:szCs w:val="22"/>
+          <w:lang w:val="en-US"/>
+        </w:rPr>
+        <w:t>of the downloaded GitHub repo</w:t>
       </w:r>
     </w:p>
     <w:sectPr>
@@ -2780,6 +2743,7 @@
   <w:style w:type="character" w:default="1" w:styleId="DefaultParagraphFont">
     <w:name w:val="Default Paragraph Font"/>
     <w:uiPriority w:val="1"/>
+    <w:semiHidden/>
     <w:unhideWhenUsed/>
   </w:style>
   <w:style w:type="table" w:default="1" w:styleId="TableNormal">

</xml_diff>